<commit_message>
feat:Se aplica inyección de dependencias
</commit_message>
<xml_diff>
--- a/mejoras.docx
+++ b/mejoras.docx
@@ -12,8 +12,13 @@
         <w:t>1.</w:t>
       </w:r>
       <w:r>
-        <w:t xml:space="preserve"> Cambiar datos estáticos a stream</w:t>
-      </w:r>
+        <w:t xml:space="preserve"> Cambiar datos estáticos a </w:t>
+      </w:r>
+      <w:proofErr w:type="spellStart"/>
+      <w:r>
+        <w:t>stream</w:t>
+      </w:r>
+      <w:proofErr w:type="spellEnd"/>
     </w:p>
     <w:p>
       <w:r>
@@ -64,13 +69,26 @@
         <w:t>2.</w:t>
       </w:r>
       <w:r>
-        <w:t xml:space="preserve"> Cambiar log en texto plano a json</w:t>
-      </w:r>
+        <w:t xml:space="preserve"> Cambiar log en texto plano a </w:t>
+      </w:r>
+      <w:proofErr w:type="spellStart"/>
+      <w:r>
+        <w:t>json</w:t>
+      </w:r>
+      <w:proofErr w:type="spellEnd"/>
       <w:r>
         <w:t xml:space="preserve"> (he tenido que añadir un paquete extra para que funcione</w:t>
       </w:r>
       <w:r>
-        <w:t xml:space="preserve">n los json, pero no ha habido mayores problemas. </w:t>
+        <w:t xml:space="preserve">n los </w:t>
+      </w:r>
+      <w:proofErr w:type="spellStart"/>
+      <w:r>
+        <w:t>json</w:t>
+      </w:r>
+      <w:proofErr w:type="spellEnd"/>
+      <w:r>
+        <w:t xml:space="preserve">, pero no ha habido mayores problemas. </w:t>
       </w:r>
     </w:p>
     <w:p>
@@ -102,7 +120,64 @@
         <w:t>Simplifica el desarrollo: Librerías como Jackson automatizan la conversión de objetos a JSON, haciendo el código más limpio, seguro y fácil de mantener.</w:t>
       </w:r>
     </w:p>
-    <w:p/>
+    <w:p>
+      <w:r>
+        <w:t>3. Refactorizar para aplicar inyección de dependencias</w:t>
+      </w:r>
+    </w:p>
+    <w:p>
+      <w:r>
+        <w:t>Ventajas:</w:t>
+      </w:r>
+    </w:p>
+    <w:p>
+      <w:r>
+        <w:t xml:space="preserve">- </w:t>
+      </w:r>
+      <w:r>
+        <w:t>Facilita las pruebas: Permite sustituir componentes reales por simulaciones (</w:t>
+      </w:r>
+      <w:proofErr w:type="spellStart"/>
+      <w:r>
+        <w:t>mocks</w:t>
+      </w:r>
+      <w:proofErr w:type="spellEnd"/>
+      <w:r>
+        <w:t>) para probar la lógica de forma aislada.</w:t>
+      </w:r>
+    </w:p>
+    <w:p>
+      <w:r>
+        <w:t xml:space="preserve">- </w:t>
+      </w:r>
+      <w:r>
+        <w:t xml:space="preserve">Aumenta la flexibilidad: Puedes cambiar una implementación (ej. </w:t>
+      </w:r>
+      <w:proofErr w:type="spellStart"/>
+      <w:r>
+        <w:t>AlertSender</w:t>
+      </w:r>
+      <w:proofErr w:type="spellEnd"/>
+      <w:r>
+        <w:t xml:space="preserve"> por </w:t>
+      </w:r>
+      <w:proofErr w:type="spellStart"/>
+      <w:r>
+        <w:t>SMSAlertSender</w:t>
+      </w:r>
+      <w:proofErr w:type="spellEnd"/>
+      <w:r>
+        <w:t>) sin modificar las clases que la usan.</w:t>
+      </w:r>
+    </w:p>
+    <w:p>
+      <w:r>
+        <w:t xml:space="preserve">- </w:t>
+      </w:r>
+      <w:r>
+        <w:t>Reduce el acoplamiento: Las clases son más independientes, lo que hace el código más fácil de entender, mantener y reutilizar.</w:t>
+      </w:r>
+    </w:p>
     <w:sectPr>
       <w:pgSz w:w="11906" w:h="16838"/>
       <w:pgMar w:top="1417" w:right="1701" w:bottom="1417" w:left="1701" w:header="708" w:footer="708" w:gutter="0"/>
@@ -265,6 +340,119 @@
     </w:lvl>
   </w:abstractNum>
   <w:abstractNum w:abstractNumId="1" w15:restartNumberingAfterBreak="0">
+    <w:nsid w:val="21795E9D"/>
+    <w:multiLevelType w:val="hybridMultilevel"/>
+    <w:tmpl w:val="5256FD98"/>
+    <w:lvl w:ilvl="0" w:tplc="998AAA9A">
+      <w:start w:val="3"/>
+      <w:numFmt w:val="bullet"/>
+      <w:lvlText w:val="-"/>
+      <w:lvlJc w:val="left"/>
+      <w:pPr>
+        <w:ind w:left="720" w:hanging="360"/>
+      </w:pPr>
+      <w:rPr>
+        <w:rFonts w:ascii="Aptos" w:eastAsiaTheme="minorHAnsi" w:hAnsi="Aptos" w:cstheme="minorBidi" w:hint="default"/>
+      </w:rPr>
+    </w:lvl>
+    <w:lvl w:ilvl="1" w:tplc="0C0A0003" w:tentative="1">
+      <w:start w:val="1"/>
+      <w:numFmt w:val="bullet"/>
+      <w:lvlText w:val="o"/>
+      <w:lvlJc w:val="left"/>
+      <w:pPr>
+        <w:ind w:left="1440" w:hanging="360"/>
+      </w:pPr>
+      <w:rPr>
+        <w:rFonts w:ascii="Courier New" w:hAnsi="Courier New" w:cs="Courier New" w:hint="default"/>
+      </w:rPr>
+    </w:lvl>
+    <w:lvl w:ilvl="2" w:tplc="0C0A0005" w:tentative="1">
+      <w:start w:val="1"/>
+      <w:numFmt w:val="bullet"/>
+      <w:lvlText w:val=""/>
+      <w:lvlJc w:val="left"/>
+      <w:pPr>
+        <w:ind w:left="2160" w:hanging="360"/>
+      </w:pPr>
+      <w:rPr>
+        <w:rFonts w:ascii="Wingdings" w:hAnsi="Wingdings" w:hint="default"/>
+      </w:rPr>
+    </w:lvl>
+    <w:lvl w:ilvl="3" w:tplc="0C0A0001" w:tentative="1">
+      <w:start w:val="1"/>
+      <w:numFmt w:val="bullet"/>
+      <w:lvlText w:val=""/>
+      <w:lvlJc w:val="left"/>
+      <w:pPr>
+        <w:ind w:left="2880" w:hanging="360"/>
+      </w:pPr>
+      <w:rPr>
+        <w:rFonts w:ascii="Symbol" w:hAnsi="Symbol" w:hint="default"/>
+      </w:rPr>
+    </w:lvl>
+    <w:lvl w:ilvl="4" w:tplc="0C0A0003" w:tentative="1">
+      <w:start w:val="1"/>
+      <w:numFmt w:val="bullet"/>
+      <w:lvlText w:val="o"/>
+      <w:lvlJc w:val="left"/>
+      <w:pPr>
+        <w:ind w:left="3600" w:hanging="360"/>
+      </w:pPr>
+      <w:rPr>
+        <w:rFonts w:ascii="Courier New" w:hAnsi="Courier New" w:cs="Courier New" w:hint="default"/>
+      </w:rPr>
+    </w:lvl>
+    <w:lvl w:ilvl="5" w:tplc="0C0A0005" w:tentative="1">
+      <w:start w:val="1"/>
+      <w:numFmt w:val="bullet"/>
+      <w:lvlText w:val=""/>
+      <w:lvlJc w:val="left"/>
+      <w:pPr>
+        <w:ind w:left="4320" w:hanging="360"/>
+      </w:pPr>
+      <w:rPr>
+        <w:rFonts w:ascii="Wingdings" w:hAnsi="Wingdings" w:hint="default"/>
+      </w:rPr>
+    </w:lvl>
+    <w:lvl w:ilvl="6" w:tplc="0C0A0001" w:tentative="1">
+      <w:start w:val="1"/>
+      <w:numFmt w:val="bullet"/>
+      <w:lvlText w:val=""/>
+      <w:lvlJc w:val="left"/>
+      <w:pPr>
+        <w:ind w:left="5040" w:hanging="360"/>
+      </w:pPr>
+      <w:rPr>
+        <w:rFonts w:ascii="Symbol" w:hAnsi="Symbol" w:hint="default"/>
+      </w:rPr>
+    </w:lvl>
+    <w:lvl w:ilvl="7" w:tplc="0C0A0003" w:tentative="1">
+      <w:start w:val="1"/>
+      <w:numFmt w:val="bullet"/>
+      <w:lvlText w:val="o"/>
+      <w:lvlJc w:val="left"/>
+      <w:pPr>
+        <w:ind w:left="5760" w:hanging="360"/>
+      </w:pPr>
+      <w:rPr>
+        <w:rFonts w:ascii="Courier New" w:hAnsi="Courier New" w:cs="Courier New" w:hint="default"/>
+      </w:rPr>
+    </w:lvl>
+    <w:lvl w:ilvl="8" w:tplc="0C0A0005" w:tentative="1">
+      <w:start w:val="1"/>
+      <w:numFmt w:val="bullet"/>
+      <w:lvlText w:val=""/>
+      <w:lvlJc w:val="left"/>
+      <w:pPr>
+        <w:ind w:left="6480" w:hanging="360"/>
+      </w:pPr>
+      <w:rPr>
+        <w:rFonts w:ascii="Wingdings" w:hAnsi="Wingdings" w:hint="default"/>
+      </w:rPr>
+    </w:lvl>
+  </w:abstractNum>
+  <w:abstractNum w:abstractNumId="2" w15:restartNumberingAfterBreak="0">
     <w:nsid w:val="3AEF35D0"/>
     <w:multiLevelType w:val="multilevel"/>
     <w:tmpl w:val="3392E482"/>
@@ -413,7 +601,7 @@
       </w:rPr>
     </w:lvl>
   </w:abstractNum>
-  <w:abstractNum w:abstractNumId="2" w15:restartNumberingAfterBreak="0">
+  <w:abstractNum w:abstractNumId="3" w15:restartNumberingAfterBreak="0">
     <w:nsid w:val="3DAF2DDA"/>
     <w:multiLevelType w:val="multilevel"/>
     <w:tmpl w:val="84DC7004"/>
@@ -562,14 +750,133 @@
       </w:rPr>
     </w:lvl>
   </w:abstractNum>
+  <w:abstractNum w:abstractNumId="4" w15:restartNumberingAfterBreak="0">
+    <w:nsid w:val="6E0D25B3"/>
+    <w:multiLevelType w:val="hybridMultilevel"/>
+    <w:tmpl w:val="F3163EC4"/>
+    <w:lvl w:ilvl="0" w:tplc="DF2C4B44">
+      <w:start w:val="3"/>
+      <w:numFmt w:val="bullet"/>
+      <w:lvlText w:val="-"/>
+      <w:lvlJc w:val="left"/>
+      <w:pPr>
+        <w:ind w:left="720" w:hanging="360"/>
+      </w:pPr>
+      <w:rPr>
+        <w:rFonts w:ascii="Aptos" w:eastAsiaTheme="minorHAnsi" w:hAnsi="Aptos" w:cstheme="minorBidi" w:hint="default"/>
+      </w:rPr>
+    </w:lvl>
+    <w:lvl w:ilvl="1" w:tplc="0C0A0003" w:tentative="1">
+      <w:start w:val="1"/>
+      <w:numFmt w:val="bullet"/>
+      <w:lvlText w:val="o"/>
+      <w:lvlJc w:val="left"/>
+      <w:pPr>
+        <w:ind w:left="1440" w:hanging="360"/>
+      </w:pPr>
+      <w:rPr>
+        <w:rFonts w:ascii="Courier New" w:hAnsi="Courier New" w:cs="Courier New" w:hint="default"/>
+      </w:rPr>
+    </w:lvl>
+    <w:lvl w:ilvl="2" w:tplc="0C0A0005" w:tentative="1">
+      <w:start w:val="1"/>
+      <w:numFmt w:val="bullet"/>
+      <w:lvlText w:val=""/>
+      <w:lvlJc w:val="left"/>
+      <w:pPr>
+        <w:ind w:left="2160" w:hanging="360"/>
+      </w:pPr>
+      <w:rPr>
+        <w:rFonts w:ascii="Wingdings" w:hAnsi="Wingdings" w:hint="default"/>
+      </w:rPr>
+    </w:lvl>
+    <w:lvl w:ilvl="3" w:tplc="0C0A0001" w:tentative="1">
+      <w:start w:val="1"/>
+      <w:numFmt w:val="bullet"/>
+      <w:lvlText w:val=""/>
+      <w:lvlJc w:val="left"/>
+      <w:pPr>
+        <w:ind w:left="2880" w:hanging="360"/>
+      </w:pPr>
+      <w:rPr>
+        <w:rFonts w:ascii="Symbol" w:hAnsi="Symbol" w:hint="default"/>
+      </w:rPr>
+    </w:lvl>
+    <w:lvl w:ilvl="4" w:tplc="0C0A0003" w:tentative="1">
+      <w:start w:val="1"/>
+      <w:numFmt w:val="bullet"/>
+      <w:lvlText w:val="o"/>
+      <w:lvlJc w:val="left"/>
+      <w:pPr>
+        <w:ind w:left="3600" w:hanging="360"/>
+      </w:pPr>
+      <w:rPr>
+        <w:rFonts w:ascii="Courier New" w:hAnsi="Courier New" w:cs="Courier New" w:hint="default"/>
+      </w:rPr>
+    </w:lvl>
+    <w:lvl w:ilvl="5" w:tplc="0C0A0005" w:tentative="1">
+      <w:start w:val="1"/>
+      <w:numFmt w:val="bullet"/>
+      <w:lvlText w:val=""/>
+      <w:lvlJc w:val="left"/>
+      <w:pPr>
+        <w:ind w:left="4320" w:hanging="360"/>
+      </w:pPr>
+      <w:rPr>
+        <w:rFonts w:ascii="Wingdings" w:hAnsi="Wingdings" w:hint="default"/>
+      </w:rPr>
+    </w:lvl>
+    <w:lvl w:ilvl="6" w:tplc="0C0A0001" w:tentative="1">
+      <w:start w:val="1"/>
+      <w:numFmt w:val="bullet"/>
+      <w:lvlText w:val=""/>
+      <w:lvlJc w:val="left"/>
+      <w:pPr>
+        <w:ind w:left="5040" w:hanging="360"/>
+      </w:pPr>
+      <w:rPr>
+        <w:rFonts w:ascii="Symbol" w:hAnsi="Symbol" w:hint="default"/>
+      </w:rPr>
+    </w:lvl>
+    <w:lvl w:ilvl="7" w:tplc="0C0A0003" w:tentative="1">
+      <w:start w:val="1"/>
+      <w:numFmt w:val="bullet"/>
+      <w:lvlText w:val="o"/>
+      <w:lvlJc w:val="left"/>
+      <w:pPr>
+        <w:ind w:left="5760" w:hanging="360"/>
+      </w:pPr>
+      <w:rPr>
+        <w:rFonts w:ascii="Courier New" w:hAnsi="Courier New" w:cs="Courier New" w:hint="default"/>
+      </w:rPr>
+    </w:lvl>
+    <w:lvl w:ilvl="8" w:tplc="0C0A0005" w:tentative="1">
+      <w:start w:val="1"/>
+      <w:numFmt w:val="bullet"/>
+      <w:lvlText w:val=""/>
+      <w:lvlJc w:val="left"/>
+      <w:pPr>
+        <w:ind w:left="6480" w:hanging="360"/>
+      </w:pPr>
+      <w:rPr>
+        <w:rFonts w:ascii="Wingdings" w:hAnsi="Wingdings" w:hint="default"/>
+      </w:rPr>
+    </w:lvl>
+  </w:abstractNum>
   <w:num w:numId="1" w16cid:durableId="1757627264">
-    <w:abstractNumId w:val="2"/>
+    <w:abstractNumId w:val="3"/>
   </w:num>
   <w:num w:numId="2" w16cid:durableId="1890416214">
-    <w:abstractNumId w:val="1"/>
+    <w:abstractNumId w:val="2"/>
   </w:num>
   <w:num w:numId="3" w16cid:durableId="254366025">
     <w:abstractNumId w:val="0"/>
+  </w:num>
+  <w:num w:numId="4" w16cid:durableId="1439136418">
+    <w:abstractNumId w:val="4"/>
+  </w:num>
+  <w:num w:numId="5" w16cid:durableId="1741949677">
+    <w:abstractNumId w:val="1"/>
   </w:num>
 </w:numbering>
 </file>

</xml_diff>